<commit_message>
moved  login and logout
moved login and logout. tested for errors and fixed.
</commit_message>
<xml_diff>
--- a/entity-relationship-diagram.docx
+++ b/entity-relationship-diagram.docx
@@ -55,7 +55,53 @@
           <w:sz w:val="24"/>
           <w:szCs w:val="24"/>
         </w:rPr>
-        <w:t>Parent (admin)</w:t>
+        <w:t>FAMILY</w:t>
+      </w:r>
+      <w:r>
+        <w:rPr>
+          <w:sz w:val="24"/>
+          <w:szCs w:val="24"/>
+        </w:rPr>
+        <w:tab/>
+      </w:r>
+      <w:r>
+        <w:rPr>
+          <w:sz w:val="24"/>
+          <w:szCs w:val="24"/>
+        </w:rPr>
+        <w:tab/>
+      </w:r>
+      <w:proofErr w:type="gramStart"/>
+      <w:r>
+        <w:rPr>
+          <w:sz w:val="24"/>
+          <w:szCs w:val="24"/>
+        </w:rPr>
+        <w:tab/>
+        <w:t xml:space="preserve">  APPOINTMENTS</w:t>
+      </w:r>
+      <w:proofErr w:type="gramEnd"/>
+      <w:r>
+        <w:rPr>
+          <w:sz w:val="24"/>
+          <w:szCs w:val="24"/>
+        </w:rPr>
+        <w:tab/>
+      </w:r>
+      <w:r>
+        <w:rPr>
+          <w:sz w:val="24"/>
+          <w:szCs w:val="24"/>
+        </w:rPr>
+        <w:tab/>
+      </w:r>
+      <w:r>
+        <w:rPr>
+          <w:sz w:val="24"/>
+          <w:szCs w:val="24"/>
+        </w:rPr>
+        <w:tab/>
+        <w:t>DEADLINES</w:t>
       </w:r>
     </w:p>
     <w:p>
@@ -70,7 +116,60 @@
           <w:sz w:val="24"/>
           <w:szCs w:val="24"/>
         </w:rPr>
-        <w:t>Child</w:t>
+        <w:t>FAMILY ID</w:t>
+      </w:r>
+      <w:r>
+        <w:rPr>
+          <w:sz w:val="24"/>
+          <w:szCs w:val="24"/>
+        </w:rPr>
+        <w:tab/>
+      </w:r>
+      <w:r>
+        <w:rPr>
+          <w:sz w:val="24"/>
+          <w:szCs w:val="24"/>
+        </w:rPr>
+        <w:tab/>
+      </w:r>
+      <w:proofErr w:type="gramStart"/>
+      <w:r>
+        <w:rPr>
+          <w:sz w:val="24"/>
+          <w:szCs w:val="24"/>
+        </w:rPr>
+        <w:tab/>
+        <w:t xml:space="preserve">  APPOINTMENT</w:t>
+      </w:r>
+      <w:proofErr w:type="gramEnd"/>
+      <w:r>
+        <w:rPr>
+          <w:sz w:val="24"/>
+          <w:szCs w:val="24"/>
+        </w:rPr>
+        <w:t xml:space="preserve"> ID</w:t>
+      </w:r>
+      <w:r>
+        <w:rPr>
+          <w:sz w:val="24"/>
+          <w:szCs w:val="24"/>
+        </w:rPr>
+        <w:tab/>
+      </w:r>
+      <w:r>
+        <w:rPr>
+          <w:sz w:val="24"/>
+          <w:szCs w:val="24"/>
+        </w:rPr>
+        <w:tab/>
+      </w:r>
+      <w:r>
+        <w:rPr>
+          <w:sz w:val="24"/>
+          <w:szCs w:val="24"/>
+        </w:rPr>
+        <w:tab/>
+        <w:t>DEADLINE ID</w:t>
       </w:r>
     </w:p>
     <w:p>
@@ -85,7 +184,81 @@
           <w:sz w:val="24"/>
           <w:szCs w:val="24"/>
         </w:rPr>
-        <w:t>First name</w:t>
+        <w:t>FIRST NAME</w:t>
+      </w:r>
+      <w:r>
+        <w:rPr>
+          <w:sz w:val="24"/>
+          <w:szCs w:val="24"/>
+        </w:rPr>
+        <w:tab/>
+      </w:r>
+      <w:r>
+        <w:rPr>
+          <w:sz w:val="24"/>
+          <w:szCs w:val="24"/>
+        </w:rPr>
+        <w:tab/>
+      </w:r>
+      <w:proofErr w:type="gramStart"/>
+      <w:r>
+        <w:rPr>
+          <w:sz w:val="24"/>
+          <w:szCs w:val="24"/>
+        </w:rPr>
+        <w:tab/>
+        <w:t xml:space="preserve">  FAMILY</w:t>
+      </w:r>
+      <w:proofErr w:type="gramEnd"/>
+      <w:r>
+        <w:rPr>
+          <w:sz w:val="24"/>
+          <w:szCs w:val="24"/>
+        </w:rPr>
+        <w:t xml:space="preserve"> ID</w:t>
+      </w:r>
+      <w:r>
+        <w:rPr>
+          <w:sz w:val="24"/>
+          <w:szCs w:val="24"/>
+        </w:rPr>
+        <w:tab/>
+      </w:r>
+      <w:r>
+        <w:rPr>
+          <w:sz w:val="24"/>
+          <w:szCs w:val="24"/>
+        </w:rPr>
+        <w:tab/>
+      </w:r>
+      <w:r>
+        <w:rPr>
+          <w:sz w:val="24"/>
+          <w:szCs w:val="24"/>
+        </w:rPr>
+        <w:tab/>
+      </w:r>
+      <w:r>
+        <w:rPr>
+          <w:sz w:val="24"/>
+          <w:szCs w:val="24"/>
+        </w:rPr>
+        <w:tab/>
+        <w:t>FAMILY ID</w:t>
+      </w:r>
+      <w:r>
+        <w:rPr>
+          <w:sz w:val="24"/>
+          <w:szCs w:val="24"/>
+        </w:rPr>
+        <w:tab/>
+      </w:r>
+      <w:r>
+        <w:rPr>
+          <w:sz w:val="24"/>
+          <w:szCs w:val="24"/>
+        </w:rPr>
+        <w:tab/>
       </w:r>
     </w:p>
     <w:p>
@@ -100,7 +273,53 @@
           <w:sz w:val="24"/>
           <w:szCs w:val="24"/>
         </w:rPr>
-        <w:t>Surname</w:t>
+        <w:t>LAST NAME</w:t>
+      </w:r>
+      <w:r>
+        <w:rPr>
+          <w:sz w:val="24"/>
+          <w:szCs w:val="24"/>
+        </w:rPr>
+        <w:tab/>
+      </w:r>
+      <w:r>
+        <w:rPr>
+          <w:sz w:val="24"/>
+          <w:szCs w:val="24"/>
+        </w:rPr>
+        <w:tab/>
+      </w:r>
+      <w:proofErr w:type="gramStart"/>
+      <w:r>
+        <w:rPr>
+          <w:sz w:val="24"/>
+          <w:szCs w:val="24"/>
+        </w:rPr>
+        <w:tab/>
+        <w:t xml:space="preserve">  APPOINTMENT</w:t>
+      </w:r>
+      <w:proofErr w:type="gramEnd"/>
+      <w:r>
+        <w:rPr>
+          <w:sz w:val="24"/>
+          <w:szCs w:val="24"/>
+        </w:rPr>
+        <w:tab/>
+      </w:r>
+      <w:r>
+        <w:rPr>
+          <w:sz w:val="24"/>
+          <w:szCs w:val="24"/>
+        </w:rPr>
+        <w:tab/>
+      </w:r>
+      <w:r>
+        <w:rPr>
+          <w:sz w:val="24"/>
+          <w:szCs w:val="24"/>
+        </w:rPr>
+        <w:tab/>
+        <w:t>DEADLINE</w:t>
       </w:r>
     </w:p>
     <w:p>
@@ -110,29 +329,87 @@
           <w:szCs w:val="24"/>
         </w:rPr>
       </w:pPr>
-      <w:bookmarkStart w:id="0" w:name="_GoBack"/>
-      <w:r>
-        <w:rPr>
-          <w:sz w:val="24"/>
-          <w:szCs w:val="24"/>
-        </w:rPr>
-        <w:t>Gender</w:t>
-      </w:r>
-    </w:p>
-    <w:bookmarkEnd w:id="0"/>
-    <w:p>
-      <w:pPr>
-        <w:rPr>
-          <w:sz w:val="24"/>
-          <w:szCs w:val="24"/>
-        </w:rPr>
-      </w:pPr>
-      <w:r>
-        <w:rPr>
-          <w:sz w:val="24"/>
-          <w:szCs w:val="24"/>
-        </w:rPr>
-        <w:t>Age</w:t>
+      <w:r>
+        <w:rPr>
+          <w:sz w:val="24"/>
+          <w:szCs w:val="24"/>
+        </w:rPr>
+        <w:t>EMAIL</w:t>
+      </w:r>
+      <w:r>
+        <w:rPr>
+          <w:sz w:val="24"/>
+          <w:szCs w:val="24"/>
+        </w:rPr>
+        <w:tab/>
+      </w:r>
+      <w:r>
+        <w:rPr>
+          <w:sz w:val="24"/>
+          <w:szCs w:val="24"/>
+        </w:rPr>
+        <w:tab/>
+      </w:r>
+      <w:r>
+        <w:rPr>
+          <w:sz w:val="24"/>
+          <w:szCs w:val="24"/>
+        </w:rPr>
+        <w:tab/>
+      </w:r>
+      <w:proofErr w:type="gramStart"/>
+      <w:r>
+        <w:rPr>
+          <w:sz w:val="24"/>
+          <w:szCs w:val="24"/>
+        </w:rPr>
+        <w:tab/>
+        <w:t xml:space="preserve">  WHEN</w:t>
+      </w:r>
+      <w:proofErr w:type="gramEnd"/>
+      <w:r>
+        <w:rPr>
+          <w:sz w:val="24"/>
+          <w:szCs w:val="24"/>
+        </w:rPr>
+        <w:tab/>
+      </w:r>
+      <w:r>
+        <w:rPr>
+          <w:sz w:val="24"/>
+          <w:szCs w:val="24"/>
+        </w:rPr>
+        <w:tab/>
+      </w:r>
+      <w:r>
+        <w:rPr>
+          <w:sz w:val="24"/>
+          <w:szCs w:val="24"/>
+        </w:rPr>
+        <w:tab/>
+      </w:r>
+      <w:r>
+        <w:rPr>
+          <w:sz w:val="24"/>
+          <w:szCs w:val="24"/>
+        </w:rPr>
+        <w:tab/>
+      </w:r>
+      <w:proofErr w:type="spellStart"/>
+      <w:r>
+        <w:rPr>
+          <w:sz w:val="24"/>
+          <w:szCs w:val="24"/>
+        </w:rPr>
+        <w:t>WHEN</w:t>
+      </w:r>
+      <w:proofErr w:type="spellEnd"/>
+      <w:r>
+        <w:rPr>
+          <w:sz w:val="24"/>
+          <w:szCs w:val="24"/>
+        </w:rPr>
+        <w:t xml:space="preserve"> BY</w:t>
       </w:r>
     </w:p>
     <w:p>
@@ -147,8 +424,69 @@
           <w:sz w:val="24"/>
           <w:szCs w:val="24"/>
         </w:rPr>
-        <w:t>Birthday (so add to calendar Auto)</w:t>
-      </w:r>
+        <w:t>LOGIN NAME</w:t>
+      </w:r>
+      <w:r>
+        <w:rPr>
+          <w:sz w:val="24"/>
+          <w:szCs w:val="24"/>
+        </w:rPr>
+        <w:tab/>
+      </w:r>
+      <w:r>
+        <w:rPr>
+          <w:sz w:val="24"/>
+          <w:szCs w:val="24"/>
+        </w:rPr>
+        <w:tab/>
+      </w:r>
+      <w:proofErr w:type="gramStart"/>
+      <w:r>
+        <w:rPr>
+          <w:sz w:val="24"/>
+          <w:szCs w:val="24"/>
+        </w:rPr>
+        <w:tab/>
+        <w:t xml:space="preserve">  COMMENT</w:t>
+      </w:r>
+      <w:proofErr w:type="gramEnd"/>
+      <w:r>
+        <w:rPr>
+          <w:sz w:val="24"/>
+          <w:szCs w:val="24"/>
+        </w:rPr>
+        <w:tab/>
+      </w:r>
+      <w:r>
+        <w:rPr>
+          <w:sz w:val="24"/>
+          <w:szCs w:val="24"/>
+        </w:rPr>
+        <w:tab/>
+      </w:r>
+      <w:r>
+        <w:rPr>
+          <w:sz w:val="24"/>
+          <w:szCs w:val="24"/>
+        </w:rPr>
+        <w:tab/>
+      </w:r>
+      <w:r>
+        <w:rPr>
+          <w:sz w:val="24"/>
+          <w:szCs w:val="24"/>
+        </w:rPr>
+        <w:tab/>
+      </w:r>
+      <w:proofErr w:type="spellStart"/>
+      <w:r>
+        <w:rPr>
+          <w:sz w:val="24"/>
+          <w:szCs w:val="24"/>
+        </w:rPr>
+        <w:t>COMMENT</w:t>
+      </w:r>
+      <w:proofErr w:type="spellEnd"/>
     </w:p>
     <w:p>
       <w:pPr>
@@ -157,6 +495,74 @@
           <w:szCs w:val="24"/>
         </w:rPr>
       </w:pPr>
+      <w:r>
+        <w:rPr>
+          <w:sz w:val="24"/>
+          <w:szCs w:val="24"/>
+        </w:rPr>
+        <w:t>LOGIN PASSWORD</w:t>
+      </w:r>
+      <w:r>
+        <w:rPr>
+          <w:sz w:val="24"/>
+          <w:szCs w:val="24"/>
+        </w:rPr>
+        <w:tab/>
+      </w:r>
+      <w:proofErr w:type="gramStart"/>
+      <w:r>
+        <w:rPr>
+          <w:sz w:val="24"/>
+          <w:szCs w:val="24"/>
+        </w:rPr>
+        <w:tab/>
+        <w:t xml:space="preserve">  NOTE</w:t>
+      </w:r>
+      <w:proofErr w:type="gramEnd"/>
+      <w:r>
+        <w:rPr>
+          <w:sz w:val="24"/>
+          <w:szCs w:val="24"/>
+        </w:rPr>
+        <w:tab/>
+      </w:r>
+      <w:r>
+        <w:rPr>
+          <w:sz w:val="24"/>
+          <w:szCs w:val="24"/>
+        </w:rPr>
+        <w:tab/>
+      </w:r>
+      <w:r>
+        <w:rPr>
+          <w:sz w:val="24"/>
+          <w:szCs w:val="24"/>
+        </w:rPr>
+        <w:tab/>
+      </w:r>
+      <w:r>
+        <w:rPr>
+          <w:sz w:val="24"/>
+          <w:szCs w:val="24"/>
+        </w:rPr>
+        <w:tab/>
+      </w:r>
+      <w:r>
+        <w:rPr>
+          <w:sz w:val="24"/>
+          <w:szCs w:val="24"/>
+        </w:rPr>
+        <w:tab/>
+      </w:r>
+      <w:proofErr w:type="spellStart"/>
+      <w:r>
+        <w:rPr>
+          <w:sz w:val="24"/>
+          <w:szCs w:val="24"/>
+        </w:rPr>
+        <w:t>NOTE</w:t>
+      </w:r>
+      <w:proofErr w:type="spellEnd"/>
     </w:p>
     <w:p>
       <w:pPr>
@@ -170,7 +576,7 @@
           <w:sz w:val="24"/>
           <w:szCs w:val="24"/>
         </w:rPr>
-        <w:t>Deadline</w:t>
+        <w:tab/>
       </w:r>
     </w:p>
     <w:p>
@@ -180,59 +586,8 @@
           <w:szCs w:val="24"/>
         </w:rPr>
       </w:pPr>
-      <w:r>
-        <w:rPr>
-          <w:sz w:val="24"/>
-          <w:szCs w:val="24"/>
-        </w:rPr>
-        <w:t>Subject</w:t>
-      </w:r>
-    </w:p>
-    <w:p>
-      <w:pPr>
-        <w:rPr>
-          <w:sz w:val="24"/>
-          <w:szCs w:val="24"/>
-        </w:rPr>
-      </w:pPr>
-      <w:r>
-        <w:rPr>
-          <w:sz w:val="24"/>
-          <w:szCs w:val="24"/>
-        </w:rPr>
-        <w:t>Start date</w:t>
-      </w:r>
-    </w:p>
-    <w:p>
-      <w:pPr>
-        <w:rPr>
-          <w:sz w:val="24"/>
-          <w:szCs w:val="24"/>
-        </w:rPr>
-      </w:pPr>
-      <w:r>
-        <w:rPr>
-          <w:sz w:val="24"/>
-          <w:szCs w:val="24"/>
-        </w:rPr>
-        <w:t>End Date</w:t>
-      </w:r>
-    </w:p>
-    <w:p>
-      <w:pPr>
-        <w:rPr>
-          <w:sz w:val="24"/>
-          <w:szCs w:val="24"/>
-        </w:rPr>
-      </w:pPr>
-    </w:p>
-    <w:p>
-      <w:pPr>
-        <w:rPr>
-          <w:sz w:val="24"/>
-          <w:szCs w:val="24"/>
-        </w:rPr>
-      </w:pPr>
+      <w:bookmarkStart w:id="0" w:name="_GoBack"/>
+      <w:bookmarkEnd w:id="0"/>
     </w:p>
     <w:p>
       <w:pPr>
@@ -375,6 +730,7 @@
     <w:lsdException w:name="HTML Sample" w:semiHidden="1" w:unhideWhenUsed="1"/>
     <w:lsdException w:name="HTML Typewriter" w:semiHidden="1" w:unhideWhenUsed="1"/>
     <w:lsdException w:name="HTML Variable" w:semiHidden="1" w:unhideWhenUsed="1"/>
+    <w:lsdException w:name="Normal Table" w:semiHidden="1" w:unhideWhenUsed="1"/>
     <w:lsdException w:name="annotation subject" w:semiHidden="1" w:unhideWhenUsed="1"/>
     <w:lsdException w:name="No List" w:semiHidden="1" w:unhideWhenUsed="1"/>
     <w:lsdException w:name="Outline List 1" w:semiHidden="1" w:unhideWhenUsed="1"/>
@@ -421,8 +777,10 @@
     <w:lsdException w:name="Table Subtle 2" w:semiHidden="1" w:unhideWhenUsed="1"/>
     <w:lsdException w:name="Table Web 1" w:semiHidden="1" w:unhideWhenUsed="1"/>
     <w:lsdException w:name="Table Web 2" w:semiHidden="1" w:unhideWhenUsed="1"/>
+    <w:lsdException w:name="Table Web 3" w:semiHidden="1" w:unhideWhenUsed="1"/>
     <w:lsdException w:name="Balloon Text" w:semiHidden="1" w:unhideWhenUsed="1"/>
     <w:lsdException w:name="Table Grid" w:uiPriority="39"/>
+    <w:lsdException w:name="Table Theme" w:semiHidden="1" w:unhideWhenUsed="1"/>
     <w:lsdException w:name="Placeholder Text" w:semiHidden="1"/>
     <w:lsdException w:name="No Spacing" w:uiPriority="1" w:qFormat="1"/>
     <w:lsdException w:name="Light Shading" w:uiPriority="60"/>

</xml_diff>